<commit_message>
Mise à jour complète du portfolio
</commit_message>
<xml_diff>
--- a/tryhackme-cert.pdf.docx
+++ b/tryhackme-cert.pdf.docx
@@ -18,6 +18,54 @@
       </w:r>
     </w:p>
     <w:p>
+      <w:r>
+        <w:rPr>
+          <w:b/>
+          <w:bCs/>
+          <w:noProof/>
+        </w:rPr>
+        <w:drawing>
+          <wp:inline distT="0" distB="0" distL="0" distR="0" wp14:anchorId="50C66ACA" wp14:editId="66FBA737">
+            <wp:extent cx="2933700" cy="1760220"/>
+            <wp:effectExtent l="0" t="0" r="0" b="0"/>
+            <wp:docPr id="3" name="Image 3" descr="Une image contenant manchot, oiseau aquatique, oiseau, Oiseau qui ne peut pas voler"/>
+            <wp:cNvGraphicFramePr>
+              <a:graphicFrameLocks xmlns:a="http://schemas.openxmlformats.org/drawingml/2006/main" noChangeAspect="1"/>
+            </wp:cNvGraphicFramePr>
+            <a:graphic xmlns:a="http://schemas.openxmlformats.org/drawingml/2006/main">
+              <a:graphicData uri="http://schemas.openxmlformats.org/drawingml/2006/picture">
+                <pic:pic xmlns:pic="http://schemas.openxmlformats.org/drawingml/2006/picture">
+                  <pic:nvPicPr>
+                    <pic:cNvPr id="3" name="Image 3" descr="Une image contenant manchot, oiseau aquatique, oiseau, Oiseau qui ne peut pas voler"/>
+                    <pic:cNvPicPr/>
+                  </pic:nvPicPr>
+                  <pic:blipFill>
+                    <a:blip r:embed="rId6">
+                      <a:extLst>
+                        <a:ext uri="{28A0092B-C50C-407E-A947-70E740481C1C}">
+                          <a14:useLocalDpi xmlns:a14="http://schemas.microsoft.com/office/drawing/2010/main" val="0"/>
+                        </a:ext>
+                      </a:extLst>
+                    </a:blip>
+                    <a:stretch>
+                      <a:fillRect/>
+                    </a:stretch>
+                  </pic:blipFill>
+                  <pic:spPr>
+                    <a:xfrm>
+                      <a:off x="0" y="0"/>
+                      <a:ext cx="2934115" cy="1760469"/>
+                    </a:xfrm>
+                    <a:prstGeom prst="rect">
+                      <a:avLst/>
+                    </a:prstGeom>
+                  </pic:spPr>
+                </pic:pic>
+              </a:graphicData>
+            </a:graphic>
+          </wp:inline>
+        </w:drawing>
+      </w:r>
       <w:r>
         <w:rPr>
           <w:noProof/>
@@ -40,7 +88,7 @@
                     </pic:cNvPicPr>
                   </pic:nvPicPr>
                   <pic:blipFill>
-                    <a:blip r:embed="rId6" cstate="print">
+                    <a:blip r:embed="rId7" cstate="print">
                       <a:extLst>
                         <a:ext uri="{28A0092B-C50C-407E-A947-70E740481C1C}">
                           <a14:useLocalDpi xmlns:a14="http://schemas.microsoft.com/office/drawing/2010/main" val="0"/>
@@ -95,7 +143,7 @@
                     </pic:cNvPicPr>
                   </pic:nvPicPr>
                   <pic:blipFill>
-                    <a:blip r:embed="rId7" cstate="print">
+                    <a:blip r:embed="rId8" cstate="print">
                       <a:extLst>
                         <a:ext uri="{28A0092B-C50C-407E-A947-70E740481C1C}">
                           <a14:useLocalDpi xmlns:a14="http://schemas.microsoft.com/office/drawing/2010/main" val="0"/>
@@ -150,7 +198,7 @@
                     </pic:cNvPicPr>
                   </pic:nvPicPr>
                   <pic:blipFill>
-                    <a:blip r:embed="rId8" cstate="print">
+                    <a:blip r:embed="rId9" cstate="print">
                       <a:extLst>
                         <a:ext uri="{28A0092B-C50C-407E-A947-70E740481C1C}">
                           <a14:useLocalDpi xmlns:a14="http://schemas.microsoft.com/office/drawing/2010/main" val="0"/>
@@ -187,6 +235,7 @@
         <w:rPr>
           <w:noProof/>
         </w:rPr>
+        <w:lastRenderedPageBreak/>
         <w:drawing>
           <wp:inline distT="0" distB="0" distL="0" distR="0" wp14:anchorId="51F954EC" wp14:editId="2FEC2C2F">
             <wp:extent cx="4448175" cy="1207656"/>
@@ -203,7 +252,7 @@
                     <pic:cNvPicPr/>
                   </pic:nvPicPr>
                   <pic:blipFill>
-                    <a:blip r:embed="rId9"/>
+                    <a:blip r:embed="rId10"/>
                     <a:stretch>
                       <a:fillRect/>
                     </a:stretch>
@@ -237,7 +286,6 @@
           <w:b/>
           <w:bCs/>
         </w:rPr>
-        <w:lastRenderedPageBreak/>
         <w:t>2. Ce que j’ai appris :</w:t>
       </w:r>
     </w:p>

</xml_diff>